<commit_message>
Docs update - 1
</commit_message>
<xml_diff>
--- a/Insights_Q&A.docx
+++ b/Insights_Q&A.docx
@@ -350,7 +350,35 @@
           <w:szCs w:val="22"/>
           <w:lang w:val="en-IN"/>
         </w:rPr>
-        <w:t>Ans) Missing values can be detected by “df.isnull( ).sum( )”.</w:t>
+        <w:t>Ans) Missing values can be detected by “</w:t>
+      </w:r>
+      <w:proofErr w:type="spellStart"/>
+      <w:proofErr w:type="gramStart"/>
+      <w:r>
+        <w:rPr>
+          <w:sz w:val="22"/>
+          <w:szCs w:val="22"/>
+          <w:lang w:val="en-IN"/>
+        </w:rPr>
+        <w:t>df.isnull</w:t>
+      </w:r>
+      <w:proofErr w:type="spellEnd"/>
+      <w:r>
+        <w:rPr>
+          <w:sz w:val="22"/>
+          <w:szCs w:val="22"/>
+          <w:lang w:val="en-IN"/>
+        </w:rPr>
+        <w:t>( ).sum( )</w:t>
+      </w:r>
+      <w:proofErr w:type="gramEnd"/>
+      <w:r>
+        <w:rPr>
+          <w:sz w:val="22"/>
+          <w:szCs w:val="22"/>
+          <w:lang w:val="en-IN"/>
+        </w:rPr>
+        <w:t>”.</w:t>
       </w:r>
       <w:r>
         <w:rPr>
@@ -870,7 +898,25 @@
           <w:szCs w:val="22"/>
           <w:lang w:val="en-IN"/>
         </w:rPr>
-        <w:t>Ans) In some cases, the fact that the value is missing can be an information in itself, so a new binary variable can be created (0 for present, 1 for missing) for variables with missing values. Types of missing values -</w:t>
+        <w:t xml:space="preserve">Ans) In some cases, the fact that the value is missing can be an </w:t>
+      </w:r>
+      <w:proofErr w:type="gramStart"/>
+      <w:r>
+        <w:rPr>
+          <w:sz w:val="22"/>
+          <w:szCs w:val="22"/>
+          <w:lang w:val="en-IN"/>
+        </w:rPr>
+        <w:t>information in itself, so</w:t>
+      </w:r>
+      <w:proofErr w:type="gramEnd"/>
+      <w:r>
+        <w:rPr>
+          <w:sz w:val="22"/>
+          <w:szCs w:val="22"/>
+          <w:lang w:val="en-IN"/>
+        </w:rPr>
+        <w:t xml:space="preserve"> a new binary variable can be created (0 for present, 1 for missing) for variables with missing values. Types of missing values -</w:t>
       </w:r>
       <w:r>
         <w:rPr>
@@ -1401,15 +1447,27 @@
         </w:rPr>
         <w:t xml:space="preserve">Ans) We can check for skewness by doing </w:t>
       </w:r>
-      <w:r>
-        <w:rPr>
-          <w:rFonts w:cs="Arial"/>
-          <w:b/>
-          <w:bCs/>
-          <w:sz w:val="22"/>
-          <w:szCs w:val="22"/>
-        </w:rPr>
-        <w:t>df.skew()</w:t>
+      <w:proofErr w:type="spellStart"/>
+      <w:r>
+        <w:rPr>
+          <w:rFonts w:cs="Arial"/>
+          <w:b/>
+          <w:bCs/>
+          <w:sz w:val="22"/>
+          <w:szCs w:val="22"/>
+        </w:rPr>
+        <w:t>df.skew</w:t>
+      </w:r>
+      <w:proofErr w:type="spellEnd"/>
+      <w:r>
+        <w:rPr>
+          <w:rFonts w:cs="Arial"/>
+          <w:b/>
+          <w:bCs/>
+          <w:sz w:val="22"/>
+          <w:szCs w:val="22"/>
+        </w:rPr>
+        <w:t>()</w:t>
       </w:r>
       <w:r>
         <w:rPr>
@@ -1559,14 +1617,182 @@
       <w:pPr>
         <w:ind w:right="-138"/>
         <w:rPr>
-          <w:sz w:val="22"/>
-          <w:szCs w:val="22"/>
-          <w:lang w:val="en-IN"/>
-        </w:rPr>
-      </w:pPr>
+          <w:rFonts w:cs="Arial"/>
+          <w:sz w:val="22"/>
+          <w:szCs w:val="22"/>
+        </w:rPr>
+      </w:pPr>
+      <w:r>
+        <w:rPr>
+          <w:rFonts w:cs="Arial"/>
+          <w:b/>
+          <w:bCs/>
+          <w:sz w:val="22"/>
+          <w:szCs w:val="22"/>
+        </w:rPr>
+        <w:t>Q7 – What is correlation? How to detect it?</w:t>
+      </w:r>
+      <w:r>
+        <w:rPr>
+          <w:rFonts w:cs="Arial"/>
+          <w:b/>
+          <w:bCs/>
+          <w:sz w:val="22"/>
+          <w:szCs w:val="22"/>
+        </w:rPr>
+        <w:br/>
+      </w:r>
+      <w:r>
+        <w:rPr>
+          <w:rFonts w:cs="Arial"/>
+          <w:sz w:val="22"/>
+          <w:szCs w:val="22"/>
+        </w:rPr>
+        <w:t>Ans) Correlation is a statistical measure that quantifies the extent to which two variables are linearly related</w:t>
+      </w:r>
+      <w:r>
+        <w:rPr>
+          <w:rFonts w:cs="Arial"/>
+          <w:sz w:val="22"/>
+          <w:szCs w:val="22"/>
+        </w:rPr>
+        <w:t>. Simpler terms – How much and in what direction two variables tend to move together.</w:t>
+      </w:r>
+      <w:r>
+        <w:rPr>
+          <w:rFonts w:cs="Arial"/>
+          <w:sz w:val="22"/>
+          <w:szCs w:val="22"/>
+        </w:rPr>
+        <w:br/>
+      </w:r>
+      <w:r>
+        <w:rPr>
+          <w:rFonts w:cs="Arial"/>
+          <w:sz w:val="22"/>
+          <w:szCs w:val="22"/>
+        </w:rPr>
+        <w:t>There are two key aspects of correlation, direction and strength</w:t>
+      </w:r>
+      <w:r>
+        <w:rPr>
+          <w:rFonts w:cs="Arial"/>
+          <w:sz w:val="22"/>
+          <w:szCs w:val="22"/>
+        </w:rPr>
+        <w:t xml:space="preserve"> :-</w:t>
+      </w:r>
+      <w:r>
+        <w:rPr>
+          <w:rFonts w:cs="Arial"/>
+          <w:sz w:val="22"/>
+          <w:szCs w:val="22"/>
+        </w:rPr>
+        <w:br/>
+      </w:r>
+      <w:r>
+        <w:rPr>
+          <w:rFonts w:cs="Arial"/>
+          <w:b/>
+          <w:bCs/>
+          <w:sz w:val="22"/>
+          <w:szCs w:val="22"/>
+        </w:rPr>
+        <w:t>Strength</w:t>
+      </w:r>
+      <w:r>
+        <w:rPr>
+          <w:rFonts w:cs="Arial"/>
+          <w:sz w:val="22"/>
+          <w:szCs w:val="22"/>
+        </w:rPr>
+        <w:t xml:space="preserve"> – The strength of the relationship determines how closely the variables move together. A strong correlation means the points on a scatter plot are very close to a straight line. A weak correlation means the points are scattered.</w:t>
+      </w:r>
+      <w:r>
+        <w:rPr>
+          <w:rFonts w:cs="Arial"/>
+          <w:sz w:val="22"/>
+          <w:szCs w:val="22"/>
+        </w:rPr>
+        <w:br/>
+      </w:r>
+      <w:r>
+        <w:rPr>
+          <w:rFonts w:cs="Arial"/>
+          <w:b/>
+          <w:bCs/>
+          <w:sz w:val="22"/>
+          <w:szCs w:val="22"/>
+        </w:rPr>
+        <w:t>Direction</w:t>
+      </w:r>
+      <w:r>
+        <w:rPr>
+          <w:rFonts w:cs="Arial"/>
+          <w:sz w:val="22"/>
+          <w:szCs w:val="22"/>
+        </w:rPr>
+        <w:t xml:space="preserve"> – Positive correlation </w:t>
+      </w:r>
+      <w:r>
+        <w:rPr>
+          <w:rFonts w:cs="Arial"/>
+          <w:i/>
+          <w:iCs/>
+          <w:sz w:val="22"/>
+          <w:szCs w:val="22"/>
+        </w:rPr>
+        <w:t>(As one variable increases, other tends to increase as well. E.g. height and weight)</w:t>
+      </w:r>
+      <w:r>
+        <w:rPr>
+          <w:rFonts w:cs="Arial"/>
+          <w:sz w:val="22"/>
+          <w:szCs w:val="22"/>
+        </w:rPr>
+        <w:t xml:space="preserve">, Negative correlation </w:t>
+      </w:r>
+      <w:r>
+        <w:rPr>
+          <w:rFonts w:cs="Arial"/>
+          <w:i/>
+          <w:iCs/>
+          <w:sz w:val="22"/>
+          <w:szCs w:val="22"/>
+        </w:rPr>
+        <w:t>(As one variable increases, other tends to decrease. E.g. hours spent studying and hours spent studying)</w:t>
+      </w:r>
+      <w:r>
+        <w:rPr>
+          <w:rFonts w:cs="Arial"/>
+          <w:sz w:val="22"/>
+          <w:szCs w:val="22"/>
+        </w:rPr>
+        <w:t xml:space="preserve"> and  No correlation </w:t>
+      </w:r>
+      <w:r>
+        <w:rPr>
+          <w:rFonts w:cs="Arial"/>
+          <w:i/>
+          <w:iCs/>
+          <w:sz w:val="22"/>
+          <w:szCs w:val="22"/>
+        </w:rPr>
+        <w:t>(No linear relationship between variables. Changes in one variable do not predict changes in other. E.g. shoe size and IQ)</w:t>
+      </w:r>
     </w:p>
     <w:p>
       <w:pPr>
+        <w:ind w:right="-138"/>
+        <w:rPr>
+          <w:sz w:val="22"/>
+          <w:szCs w:val="22"/>
+          <w:lang w:val="en-IN"/>
+        </w:rPr>
+      </w:pPr>
+    </w:p>
+    <w:p>
+      <w:pPr>
         <w:rPr>
           <w:i/>
           <w:iCs/>
@@ -1584,20 +1810,46 @@
           <w:highlight w:val="yellow"/>
           <w:lang w:val="en-IN"/>
         </w:rPr>
-        <w:t xml:space="preserve">Important: Write about the value error faced in step 6 soon after writing train_test_split function - </w:t>
-      </w:r>
-      <w:r>
-        <w:rPr>
-          <w:b/>
-          <w:bCs/>
+        <w:t xml:space="preserve">Important: Write about the value error faced in step 6 soon after writing </w:t>
+      </w:r>
+      <w:proofErr w:type="spellStart"/>
+      <w:r>
+        <w:rPr>
           <w:i/>
           <w:iCs/>
           <w:sz w:val="22"/>
           <w:szCs w:val="22"/>
           <w:highlight w:val="yellow"/>
+          <w:lang w:val="en-IN"/>
+        </w:rPr>
+        <w:t>train_test_split</w:t>
+      </w:r>
+      <w:proofErr w:type="spellEnd"/>
+      <w:r>
+        <w:rPr>
+          <w:i/>
+          <w:iCs/>
+          <w:sz w:val="22"/>
+          <w:szCs w:val="22"/>
+          <w:highlight w:val="yellow"/>
+          <w:lang w:val="en-IN"/>
+        </w:rPr>
+        <w:t xml:space="preserve"> function - </w:t>
+      </w:r>
+      <w:proofErr w:type="spellStart"/>
+      <w:r>
+        <w:rPr>
+          <w:b/>
+          <w:bCs/>
+          <w:i/>
+          <w:iCs/>
+          <w:sz w:val="22"/>
+          <w:szCs w:val="22"/>
+          <w:highlight w:val="yellow"/>
         </w:rPr>
         <w:t>ValueError</w:t>
       </w:r>
+      <w:proofErr w:type="spellEnd"/>
       <w:r>
         <w:rPr>
           <w:i/>

</xml_diff>